<commit_message>
Till Assignment 11 done
</commit_message>
<xml_diff>
--- a/23520011_Assignment06/23520011_Assignment06.docx
+++ b/23520011_Assignment06/23520011_Assignment06.docx
@@ -213,18 +213,16 @@
           <w:sz w:val="24"/>
           <w:szCs w:val="24"/>
         </w:rPr>
-        <w:t xml:space="preserve">To design and implement a data warehouse for a customer order processing system in a company. [ Use MySQL </w:t>
-      </w:r>
-      <w:proofErr w:type="gramStart"/>
-      <w:r>
-        <w:rPr>
-          <w:rFonts w:ascii="Chirp" w:hAnsi="Chirp"/>
-          <w:sz w:val="24"/>
-          <w:szCs w:val="24"/>
-        </w:rPr>
-        <w:t>Database ]</w:t>
-      </w:r>
-      <w:proofErr w:type="gramEnd"/>
+        <w:t xml:space="preserve">To design and implement a data warehouse for a customer order processing system in a company. [Use MySQL </w:t>
+      </w:r>
+      <w:r>
+        <w:rPr>
+          <w:rFonts w:ascii="Chirp" w:hAnsi="Chirp"/>
+          <w:sz w:val="24"/>
+          <w:szCs w:val="24"/>
+        </w:rPr>
+        <w:t>Database]</w:t>
+      </w:r>
     </w:p>
     <w:p>
       <w:pPr>
@@ -276,23 +274,7 @@
           <w:sz w:val="24"/>
           <w:szCs w:val="24"/>
         </w:rPr>
-        <w:t xml:space="preserve">The target of data warehouse system is an enterprise that consists of a number of stores located in different cities and states. Each store holds a variety of items in various quantity. In addition, the enterprise </w:t>
-      </w:r>
-      <w:r>
-        <w:rPr>
-          <w:rFonts w:ascii="Chirp" w:hAnsi="Chirp"/>
-          <w:sz w:val="24"/>
-          <w:szCs w:val="24"/>
-        </w:rPr>
-        <w:t>keeps</w:t>
-      </w:r>
-      <w:r>
-        <w:rPr>
-          <w:rFonts w:ascii="Chirp" w:hAnsi="Chirp"/>
-          <w:sz w:val="24"/>
-          <w:szCs w:val="24"/>
-        </w:rPr>
-        <w:t xml:space="preserve"> the information of the customers. There are two kinds of customers: walk-in led by tourism guide and mail-order by post address inclusive. The city location of the customer, together with the data of the customer's first order, is stored by the existing system. Each customer lives in one city only, and the enterprise will try to satisfy the customer's order items by the present stock in the city where the customer lives. Each customer order can be for any quantity of any number of items, and each order is uniquely identified by an order number. </w:t>
+        <w:t xml:space="preserve">The target of data warehouse system is an enterprise that consists of a number of stores located in different cities and states. Each store holds a variety of items in various quantity. In addition, the enterprise keeps the information of the customers. There are two kinds of customers: walk-in led by tourism guide and mail-order by post address inclusive. The city location of the customer, together with the data of the customer's first order, is stored by the existing system. Each customer lives in one city only, and the enterprise will try to satisfy the customer's order items by the present stock in the city where the customer lives. Each customer order can be for any quantity of any number of items, and each order is uniquely identified by an order number. </w:t>
       </w:r>
     </w:p>
     <w:p>
@@ -387,13 +369,17 @@
         <w:jc w:val="both"/>
         <w:rPr>
           <w:rFonts w:ascii="Chirp" w:hAnsi="Chirp"/>
-          <w:sz w:val="24"/>
-          <w:szCs w:val="24"/>
-        </w:rPr>
-      </w:pPr>
-      <w:r>
-        <w:rPr>
-          <w:rFonts w:ascii="Chirp" w:hAnsi="Chirp"/>
+          <w:b/>
+          <w:bCs/>
+          <w:sz w:val="24"/>
+          <w:szCs w:val="24"/>
+        </w:rPr>
+      </w:pPr>
+      <w:r>
+        <w:rPr>
+          <w:rFonts w:ascii="Chirp" w:hAnsi="Chirp"/>
+          <w:b/>
+          <w:bCs/>
           <w:sz w:val="24"/>
           <w:szCs w:val="24"/>
         </w:rPr>
@@ -592,13 +578,17 @@
         <w:jc w:val="both"/>
         <w:rPr>
           <w:rFonts w:ascii="Chirp" w:hAnsi="Chirp"/>
-          <w:sz w:val="24"/>
-          <w:szCs w:val="24"/>
-        </w:rPr>
-      </w:pPr>
-      <w:r>
-        <w:rPr>
-          <w:rFonts w:ascii="Chirp" w:hAnsi="Chirp"/>
+          <w:b/>
+          <w:bCs/>
+          <w:sz w:val="24"/>
+          <w:szCs w:val="24"/>
+        </w:rPr>
+      </w:pPr>
+      <w:r>
+        <w:rPr>
+          <w:rFonts w:ascii="Chirp" w:hAnsi="Chirp"/>
+          <w:b/>
+          <w:bCs/>
           <w:sz w:val="24"/>
           <w:szCs w:val="24"/>
         </w:rPr>
@@ -969,23 +959,7 @@
           <w:sz w:val="24"/>
           <w:szCs w:val="24"/>
         </w:rPr>
-        <w:t xml:space="preserve">In order to meet users' demand, the data warehouse system extracts data from the existing two database into a data warehouse, and provides online analytical processing with roll up, drill down, slice and dice features according to </w:t>
-      </w:r>
-      <w:r>
-        <w:rPr>
-          <w:rFonts w:ascii="Chirp" w:hAnsi="Chirp"/>
-          <w:sz w:val="24"/>
-          <w:szCs w:val="24"/>
-        </w:rPr>
-        <w:t>users’</w:t>
-      </w:r>
-      <w:r>
-        <w:rPr>
-          <w:rFonts w:ascii="Chirp" w:hAnsi="Chirp"/>
-          <w:sz w:val="24"/>
-          <w:szCs w:val="24"/>
-        </w:rPr>
-        <w:t xml:space="preserve"> selections based on dimension tables to meet the user requirements. </w:t>
+        <w:t xml:space="preserve">In order to meet users' demand, the data warehouse system extracts data from the existing two database into a data warehouse, and provides online analytical processing with roll up, drill down, slice and dice features according to users’ selections based on dimension tables to meet the user requirements. </w:t>
       </w:r>
     </w:p>
     <w:p>
@@ -3104,6 +3078,7 @@
           <w:lang w:val="en-IN"/>
         </w:rPr>
       </w:pPr>
+      <w:proofErr w:type="spellStart"/>
       <w:r>
         <w:rPr>
           <w:rFonts w:ascii="Chirp" w:hAnsi="Chirp"/>
@@ -3115,6 +3090,7 @@
         </w:rPr>
         <w:t>Stored_items</w:t>
       </w:r>
+      <w:proofErr w:type="spellEnd"/>
       <w:r>
         <w:rPr>
           <w:rFonts w:ascii="Chirp" w:hAnsi="Chirp"/>
@@ -5796,7 +5772,27 @@
           <w:szCs w:val="24"/>
           <w:lang w:val="en-IN"/>
         </w:rPr>
-        <w:t xml:space="preserve">FROM Stored_items </w:t>
+        <w:t xml:space="preserve">FROM </w:t>
+      </w:r>
+      <w:proofErr w:type="spellStart"/>
+      <w:r>
+        <w:rPr>
+          <w:rFonts w:ascii="Chirp" w:hAnsi="Chirp"/>
+          <w:sz w:val="24"/>
+          <w:szCs w:val="24"/>
+          <w:lang w:val="en-IN"/>
+        </w:rPr>
+        <w:t>Stored_items</w:t>
+      </w:r>
+      <w:proofErr w:type="spellEnd"/>
+      <w:r>
+        <w:rPr>
+          <w:rFonts w:ascii="Chirp" w:hAnsi="Chirp"/>
+          <w:sz w:val="24"/>
+          <w:szCs w:val="24"/>
+          <w:lang w:val="en-IN"/>
+        </w:rPr>
+        <w:t xml:space="preserve"> </w:t>
       </w:r>
       <w:proofErr w:type="spellStart"/>
       <w:r>
@@ -7160,7 +7156,27 @@
           <w:szCs w:val="24"/>
           <w:lang w:val="en-IN"/>
         </w:rPr>
-        <w:t xml:space="preserve">FROM Stored_items </w:t>
+        <w:t xml:space="preserve">FROM </w:t>
+      </w:r>
+      <w:proofErr w:type="spellStart"/>
+      <w:r>
+        <w:rPr>
+          <w:rFonts w:ascii="Chirp" w:hAnsi="Chirp"/>
+          <w:sz w:val="24"/>
+          <w:szCs w:val="24"/>
+          <w:lang w:val="en-IN"/>
+        </w:rPr>
+        <w:t>Stored_items</w:t>
+      </w:r>
+      <w:proofErr w:type="spellEnd"/>
+      <w:r>
+        <w:rPr>
+          <w:rFonts w:ascii="Chirp" w:hAnsi="Chirp"/>
+          <w:sz w:val="24"/>
+          <w:szCs w:val="24"/>
+          <w:lang w:val="en-IN"/>
+        </w:rPr>
+        <w:t xml:space="preserve"> </w:t>
       </w:r>
       <w:proofErr w:type="spellStart"/>
       <w:r>
@@ -8045,7 +8061,27 @@
           <w:szCs w:val="24"/>
           <w:lang w:val="en-IN"/>
         </w:rPr>
-        <w:t xml:space="preserve">) FROM Stored_items WHERE </w:t>
+        <w:t xml:space="preserve">) FROM </w:t>
+      </w:r>
+      <w:proofErr w:type="spellStart"/>
+      <w:r>
+        <w:rPr>
+          <w:rFonts w:ascii="Chirp" w:hAnsi="Chirp"/>
+          <w:sz w:val="24"/>
+          <w:szCs w:val="24"/>
+          <w:lang w:val="en-IN"/>
+        </w:rPr>
+        <w:t>Stored_items</w:t>
+      </w:r>
+      <w:proofErr w:type="spellEnd"/>
+      <w:r>
+        <w:rPr>
+          <w:rFonts w:ascii="Chirp" w:hAnsi="Chirp"/>
+          <w:sz w:val="24"/>
+          <w:szCs w:val="24"/>
+          <w:lang w:val="en-IN"/>
+        </w:rPr>
+        <w:t xml:space="preserve"> WHERE </w:t>
       </w:r>
       <w:proofErr w:type="spellStart"/>
       <w:r>
@@ -13804,6 +13840,7 @@
   <w:style w:type="character" w:default="1" w:styleId="DefaultParagraphFont">
     <w:name w:val="Default Paragraph Font"/>
     <w:uiPriority w:val="1"/>
+    <w:semiHidden/>
     <w:unhideWhenUsed/>
   </w:style>
   <w:style w:type="table" w:default="1" w:styleId="TableNormal">

</xml_diff>